<commit_message>
Journal report draft from Google Docs
</commit_message>
<xml_diff>
--- a/Journal_stuff/AACC Scuttlebot Project Report.docx
+++ b/Journal_stuff/AACC Scuttlebot Project Report.docx
@@ -67,29 +67,16 @@
       </w:r>
       <w:proofErr w:type="spellEnd"/>
       <w:r>
-        <w:t xml:space="preserve"> at Anne Arundel Community College (AACC). Part I outlines how our robotics group built and programmed these mobile robots to follow lines using basic sensors and to track and chase a ball using a camera and OpenCV. Part II describes our upcoming plans to expand on this platform with advanced mapping (using LIDAR), improved obstacle avoidance, and AI-based decision-making. The </w:t>
-      </w:r>
-      <w:proofErr w:type="gramStart"/>
-      <w:r>
-        <w:t>ultimate goal</w:t>
-      </w:r>
-      <w:proofErr w:type="gramEnd"/>
-      <w:r>
-        <w:t xml:space="preserve"> is to provide </w:t>
-      </w:r>
-      <w:proofErr w:type="gramStart"/>
-      <w:r>
-        <w:t>a robust</w:t>
-      </w:r>
-      <w:proofErr w:type="gramEnd"/>
-      <w:r>
-        <w:t>, hands-on learning experience in robotics, programming, and artificial intelligence for undergraduate students.</w:t>
-      </w:r>
-    </w:p>
-    <w:p>
-      <w:r>
+        <w:t xml:space="preserve"> at Anne Arundel Community College (AACC). Part I outlines how our robotics group built and programmed these mobile robots to follow lines using basic sensors and to track and chase a ball using a camera and OpenCV. Part II describes our upcoming plans to expand on this platform with advanced mapping (using LIDAR), improved obstacle avoidance, and AI-based decision-making. The ultimate goal is to provide a robust, hands-on learning experience in robotics, programming, and artificial intelligence for undergraduate students.</w:t>
+      </w:r>
+    </w:p>
+    <w:p>
+      <w:r>
+        <w:rPr>
+          <w:noProof/>
+        </w:rPr>
         <w:pict w14:anchorId="758FCF3C">
-          <v:rect id="_x0000_i1068" style="width:0;height:1.5pt" o:hralign="center" o:hrstd="t" o:hr="t" fillcolor="#a0a0a0" stroked="f"/>
+          <v:rect id="_x0000_i1030" alt="" style="width:468pt;height:.05pt;mso-width-percent:0;mso-height-percent:0;mso-width-percent:0;mso-height-percent:0" o:hralign="center" o:hrstd="t" o:hr="t" fillcolor="#a0a0a0" stroked="f"/>
         </w:pict>
       </w:r>
     </w:p>
@@ -167,15 +154,7 @@
         <w:t>Motor drivers</w:t>
       </w:r>
       <w:r>
-        <w:t xml:space="preserve"> </w:t>
-      </w:r>
-      <w:proofErr w:type="gramStart"/>
-      <w:r>
-        <w:t>powering</w:t>
-      </w:r>
-      <w:proofErr w:type="gramEnd"/>
-      <w:r>
-        <w:t xml:space="preserve"> two DC motors.</w:t>
+        <w:t xml:space="preserve"> powering two DC motors.</w:t>
       </w:r>
     </w:p>
     <w:p>
@@ -241,8 +220,11 @@
     </w:p>
     <w:p>
       <w:r>
+        <w:rPr>
+          <w:noProof/>
+        </w:rPr>
         <w:pict w14:anchorId="290E1487">
-          <v:rect id="_x0000_i1069" style="width:0;height:1.5pt" o:hralign="center" o:hrstd="t" o:hr="t" fillcolor="#a0a0a0" stroked="f"/>
+          <v:rect id="_x0000_i1029" alt="" style="width:468pt;height:.05pt;mso-width-percent:0;mso-height-percent:0;mso-width-percent:0;mso-height-percent:0" o:hralign="center" o:hrstd="t" o:hr="t" fillcolor="#a0a0a0" stroked="f"/>
         </w:pict>
       </w:r>
     </w:p>
@@ -340,6 +322,11 @@
       </w:r>
     </w:p>
     <w:p>
+      <w:r>
+        <w:t>*** gamepad</w:t>
+      </w:r>
+    </w:p>
+    <w:p>
       <w:pPr>
         <w:rPr>
           <w:b/>
@@ -560,6 +547,7 @@
           <w:b/>
           <w:bCs/>
         </w:rPr>
+        <w:lastRenderedPageBreak/>
         <w:t>Hands-On Learning</w:t>
       </w:r>
       <w:r>
@@ -578,7 +566,6 @@
           <w:b/>
           <w:bCs/>
         </w:rPr>
-        <w:lastRenderedPageBreak/>
         <w:t>Collaboration</w:t>
       </w:r>
       <w:r>
@@ -613,8 +600,11 @@
     </w:p>
     <w:p>
       <w:r>
+        <w:rPr>
+          <w:noProof/>
+        </w:rPr>
         <w:pict w14:anchorId="1C364FE5">
-          <v:rect id="_x0000_i1070" style="width:0;height:1.5pt" o:hralign="center" o:hrstd="t" o:hr="t" fillcolor="#a0a0a0" stroked="f"/>
+          <v:rect id="_x0000_i1028" alt="" style="width:468pt;height:.05pt;mso-width-percent:0;mso-height-percent:0;mso-width-percent:0;mso-height-percent:0" o:hralign="center" o:hrstd="t" o:hr="t" fillcolor="#a0a0a0" stroked="f"/>
         </w:pict>
       </w:r>
     </w:p>
@@ -754,15 +744,7 @@
         </w:numPr>
       </w:pPr>
       <w:r>
-        <w:t xml:space="preserve">The robot will localize itself </w:t>
-      </w:r>
-      <w:proofErr w:type="gramStart"/>
-      <w:r>
-        <w:t>in</w:t>
-      </w:r>
-      <w:proofErr w:type="gramEnd"/>
-      <w:r>
-        <w:t xml:space="preserve"> the map and avoid obstacles automatically.</w:t>
+        <w:t>The robot will localize itself in the map and avoid obstacles automatically.</w:t>
       </w:r>
     </w:p>
     <w:p>
@@ -854,15 +836,7 @@
         <w:t>OpenAI Services</w:t>
       </w:r>
       <w:r>
-        <w:t xml:space="preserve">: Sensor data (LIDAR, camera feeds, encoder readings) will be sent to an AI model. The AI will analyze the data and determine how the robot should </w:t>
-      </w:r>
-      <w:proofErr w:type="gramStart"/>
-      <w:r>
-        <w:t>respond,</w:t>
-      </w:r>
-      <w:proofErr w:type="gramEnd"/>
-      <w:r>
-        <w:t xml:space="preserve"> effectively bridging machine learning with robotics.</w:t>
+        <w:t>: Sensor data (LIDAR, camera feeds, encoder readings) will be sent to an AI model. The AI will analyze the data and determine how the robot should respond, effectively bridging machine learning with robotics.</w:t>
       </w:r>
     </w:p>
     <w:p>
@@ -954,8 +928,11 @@
     </w:p>
     <w:p>
       <w:r>
+        <w:rPr>
+          <w:noProof/>
+        </w:rPr>
         <w:pict w14:anchorId="6AA3B74A">
-          <v:rect id="_x0000_i1071" style="width:0;height:1.5pt" o:hralign="center" o:hrstd="t" o:hr="t" fillcolor="#a0a0a0" stroked="f"/>
+          <v:rect id="_x0000_i1027" alt="" style="width:468pt;height:.05pt;mso-width-percent:0;mso-height-percent:0;mso-width-percent:0;mso-height-percent:0" o:hralign="center" o:hrstd="t" o:hr="t" fillcolor="#a0a0a0" stroked="f"/>
         </w:pict>
       </w:r>
     </w:p>
@@ -994,8 +971,11 @@
     </w:p>
     <w:p>
       <w:r>
+        <w:rPr>
+          <w:noProof/>
+        </w:rPr>
         <w:pict w14:anchorId="25BB8D71">
-          <v:rect id="_x0000_i1072" style="width:0;height:1.5pt" o:hralign="center" o:hrstd="t" o:hr="t" fillcolor="#a0a0a0" stroked="f"/>
+          <v:rect id="_x0000_i1026" alt="" style="width:468pt;height:.05pt;mso-width-percent:0;mso-height-percent:0;mso-width-percent:0;mso-height-percent:0" o:hralign="center" o:hrstd="t" o:hr="t" fillcolor="#a0a0a0" stroked="f"/>
         </w:pict>
       </w:r>
     </w:p>
@@ -1059,21 +1039,12 @@
       <w:r>
         <w:t xml:space="preserve">. (2023). </w:t>
       </w:r>
-      <w:proofErr w:type="gramStart"/>
       <w:r>
         <w:rPr>
           <w:i/>
           <w:iCs/>
         </w:rPr>
-        <w:t>Open Source</w:t>
-      </w:r>
-      <w:proofErr w:type="gramEnd"/>
-      <w:r>
-        <w:rPr>
-          <w:i/>
-          <w:iCs/>
-        </w:rPr>
-        <w:t xml:space="preserve"> Computer Vision Library</w:t>
+        <w:t>Open Source Computer Vision Library</w:t>
       </w:r>
       <w:r>
         <w:t xml:space="preserve">, </w:t>
@@ -1151,8 +1122,11 @@
     </w:p>
     <w:p>
       <w:r>
+        <w:rPr>
+          <w:noProof/>
+        </w:rPr>
         <w:pict w14:anchorId="272DEFAF">
-          <v:rect id="_x0000_i1073" style="width:0;height:1.5pt" o:hralign="center" o:hrstd="t" o:hr="t" fillcolor="#a0a0a0" stroked="f"/>
+          <v:rect id="_x0000_i1025" alt="" style="width:468pt;height:.05pt;mso-width-percent:0;mso-height-percent:0;mso-width-percent:0;mso-height-percent:0" o:hralign="center" o:hrstd="t" o:hr="t" fillcolor="#a0a0a0" stroked="f"/>
         </w:pict>
       </w:r>
     </w:p>
@@ -3470,6 +3444,7 @@
   <w:style w:type="character" w:default="1" w:styleId="DefaultParagraphFont">
     <w:name w:val="Default Paragraph Font"/>
     <w:uiPriority w:val="1"/>
+    <w:semiHidden/>
     <w:unhideWhenUsed/>
   </w:style>
   <w:style w:type="table" w:default="1" w:styleId="TableNormal">

</xml_diff>